<commit_message>
JS 21 Shoot Duck
</commit_message>
<xml_diff>
--- a/Trick JS.docx
+++ b/Trick JS.docx
@@ -1,16 +1,18 @@
 
 <file path=word/document.xml><?xml version="1.0" encoding="utf-8"?>
-<w:document xmlns:wpc="http://schemas.microsoft.com/office/word/2010/wordprocessingCanvas" xmlns:mc="http://schemas.openxmlformats.org/markup-compatibility/2006" xmlns:o="urn:schemas-microsoft-com:office:office" xmlns:r="http://schemas.openxmlformats.org/officeDocument/2006/relationships" xmlns:m="http://schemas.openxmlformats.org/officeDocument/2006/math" xmlns:v="urn:schemas-microsoft-com:vml" xmlns:wp14="http://schemas.microsoft.com/office/word/2010/wordprocessingDrawing" xmlns:wp="http://schemas.openxmlformats.org/drawingml/2006/wordprocessingDrawing" xmlns:w10="urn:schemas-microsoft-com:office:word" xmlns:w="http://schemas.openxmlformats.org/wordprocessingml/2006/main" xmlns:w14="http://schemas.microsoft.com/office/word/2010/wordml" xmlns:w15="http://schemas.microsoft.com/office/word/2012/wordml" xmlns:wpg="http://schemas.microsoft.com/office/word/2010/wordprocessingGroup" xmlns:wpi="http://schemas.microsoft.com/office/word/2010/wordprocessingInk" xmlns:wne="http://schemas.microsoft.com/office/word/2006/wordml" xmlns:wps="http://schemas.microsoft.com/office/word/2010/wordprocessingShape" mc:Ignorable="w14 w15 wp14">
+<w:document xmlns:wpc="http://schemas.microsoft.com/office/word/2010/wordprocessingCanvas" xmlns:cx="http://schemas.microsoft.com/office/drawing/2014/chartex" xmlns:cx1="http://schemas.microsoft.com/office/drawing/2015/9/8/chartex" xmlns:cx2="http://schemas.microsoft.com/office/drawing/2015/10/21/chartex" xmlns:cx3="http://schemas.microsoft.com/office/drawing/2016/5/9/chartex" xmlns:cx4="http://schemas.microsoft.com/office/drawing/2016/5/10/chartex" xmlns:cx5="http://schemas.microsoft.com/office/drawing/2016/5/11/chartex" xmlns:cx6="http://schemas.microsoft.com/office/drawing/2016/5/12/chartex" xmlns:cx7="http://schemas.microsoft.com/office/drawing/2016/5/13/chartex" xmlns:cx8="http://schemas.microsoft.com/office/drawing/2016/5/14/chartex" xmlns:mc="http://schemas.openxmlformats.org/markup-compatibility/2006" xmlns:aink="http://schemas.microsoft.com/office/drawing/2016/ink" xmlns:am3d="http://schemas.microsoft.com/office/drawing/2017/model3d" xmlns:o="urn:schemas-microsoft-com:office:office" xmlns:r="http://schemas.openxmlformats.org/officeDocument/2006/relationships" xmlns:m="http://schemas.openxmlformats.org/officeDocument/2006/math" xmlns:v="urn:schemas-microsoft-com:vml" xmlns:wp14="http://schemas.microsoft.com/office/word/2010/wordprocessingDrawing" xmlns:wp="http://schemas.openxmlformats.org/drawingml/2006/wordprocessingDrawing" xmlns:w10="urn:schemas-microsoft-com:office:word" xmlns:w="http://schemas.openxmlformats.org/wordprocessingml/2006/main" xmlns:w14="http://schemas.microsoft.com/office/word/2010/wordml" xmlns:w15="http://schemas.microsoft.com/office/word/2012/wordml" xmlns:w16cex="http://schemas.microsoft.com/office/word/2018/wordml/cex" xmlns:w16cid="http://schemas.microsoft.com/office/word/2016/wordml/cid" xmlns:w16="http://schemas.microsoft.com/office/word/2018/wordml" xmlns:w16se="http://schemas.microsoft.com/office/word/2015/wordml/symex" xmlns:wpg="http://schemas.microsoft.com/office/word/2010/wordprocessingGroup" xmlns:wpi="http://schemas.microsoft.com/office/word/2010/wordprocessingInk" xmlns:wne="http://schemas.microsoft.com/office/word/2006/wordml" xmlns:wps="http://schemas.microsoft.com/office/word/2010/wordprocessingShape" mc:Ignorable="w14 w15 w16se w16cid w16 w16cex wp14">
   <w:body>
     <w:p>
-      <w:r>
-        <w:t>[...</w:t>
-      </w:r>
-      <w:proofErr w:type="gramStart"/>
-      <w:r>
-        <w:t>Array(</w:t>
-      </w:r>
-      <w:proofErr w:type="gramEnd"/>
+      <w:pPr>
+        <w:pStyle w:val="ListParagraph"/>
+        <w:numPr>
+          <w:ilvl w:val="0"/>
+          <w:numId w:val="2"/>
+        </w:numPr>
+      </w:pPr>
+      <w:r>
+        <w:t>[...Array(</w:t>
+      </w:r>
       <w:r>
         <w:t>100</w:t>
       </w:r>
@@ -36,13 +38,8 @@
         </w:rPr>
         <w:t xml:space="preserve"> ที่เป็นค่าว่าง </w:t>
       </w:r>
-      <w:proofErr w:type="spellStart"/>
-      <w:r>
-        <w:t>undefine</w:t>
-      </w:r>
-      <w:proofErr w:type="spellEnd"/>
-      <w:r>
-        <w:t xml:space="preserve"> 100 </w:t>
+      <w:r>
+        <w:t xml:space="preserve">undefine 100 </w:t>
       </w:r>
       <w:r>
         <w:rPr>
@@ -64,8 +61,6 @@
           <w:szCs w:val="21"/>
         </w:rPr>
       </w:pPr>
-      <w:proofErr w:type="spellStart"/>
-      <w:proofErr w:type="gramStart"/>
       <w:r>
         <w:rPr>
           <w:rFonts w:ascii="Consolas" w:eastAsia="Times New Roman" w:hAnsi="Consolas" w:cs="Times New Roman"/>
@@ -75,8 +70,6 @@
         </w:rPr>
         <w:t>const</w:t>
       </w:r>
-      <w:proofErr w:type="spellEnd"/>
-      <w:proofErr w:type="gramEnd"/>
       <w:r>
         <w:rPr>
           <w:rFonts w:ascii="Consolas" w:eastAsia="Times New Roman" w:hAnsi="Consolas" w:cs="Times New Roman"/>
@@ -198,7 +191,6 @@
         </w:rPr>
         <w:t>      </w:t>
       </w:r>
-      <w:proofErr w:type="gramStart"/>
       <w:r>
         <w:rPr>
           <w:rFonts w:ascii="Consolas" w:eastAsia="Times New Roman" w:hAnsi="Consolas" w:cs="Times New Roman"/>
@@ -217,7 +209,6 @@
         </w:rPr>
         <w:t>{</w:t>
       </w:r>
-      <w:proofErr w:type="gramEnd"/>
     </w:p>
     <w:p>
       <w:pPr>
@@ -239,7 +230,6 @@
         </w:rPr>
         <w:t>        </w:t>
       </w:r>
-      <w:proofErr w:type="gramStart"/>
       <w:r>
         <w:rPr>
           <w:rFonts w:ascii="Consolas" w:eastAsia="Times New Roman" w:hAnsi="Consolas" w:cs="Times New Roman"/>
@@ -249,7 +239,6 @@
         </w:rPr>
         <w:t>x:</w:t>
       </w:r>
-      <w:proofErr w:type="gramEnd"/>
       <w:r>
         <w:rPr>
           <w:rFonts w:ascii="Consolas" w:eastAsia="Times New Roman" w:hAnsi="Consolas" w:cs="Times New Roman"/>
@@ -289,7 +278,6 @@
         </w:rPr>
         <w:t>        </w:t>
       </w:r>
-      <w:proofErr w:type="gramStart"/>
       <w:r>
         <w:rPr>
           <w:rFonts w:ascii="Consolas" w:eastAsia="Times New Roman" w:hAnsi="Consolas" w:cs="Times New Roman"/>
@@ -299,7 +287,6 @@
         </w:rPr>
         <w:t>y:</w:t>
       </w:r>
-      <w:proofErr w:type="gramEnd"/>
       <w:r>
         <w:rPr>
           <w:rFonts w:ascii="Consolas" w:eastAsia="Times New Roman" w:hAnsi="Consolas" w:cs="Times New Roman"/>
@@ -355,7 +342,6 @@
     <w:p>
       <w:pPr>
         <w:rPr>
-          <w:rFonts w:hint="cs"/>
           <w:cs/>
         </w:rPr>
       </w:pPr>
@@ -376,11 +362,16 @@
         </w:rPr>
         <w:t xml:space="preserve">ค่า </w:t>
       </w:r>
-      <w:proofErr w:type="spellStart"/>
-      <w:r>
-        <w:t>x,y</w:t>
-      </w:r>
-      <w:proofErr w:type="spellEnd"/>
+      <w:r>
+        <w:t xml:space="preserve">x,y </w:t>
+      </w:r>
+      <w:r>
+        <w:rPr>
+          <w:rFonts w:hint="cs"/>
+          <w:cs/>
+        </w:rPr>
+        <w:t xml:space="preserve"> 250</w:t>
+      </w:r>
       <w:r>
         <w:t xml:space="preserve"> </w:t>
       </w:r>
@@ -389,25 +380,212 @@
           <w:rFonts w:hint="cs"/>
           <w:cs/>
         </w:rPr>
-        <w:t xml:space="preserve"> 250</w:t>
-      </w:r>
-      <w:r>
+        <w:t>ตัว</w:t>
+      </w:r>
+    </w:p>
+    <w:p/>
+    <w:p>
+      <w:pPr>
+        <w:pStyle w:val="ListParagraph"/>
+        <w:numPr>
+          <w:ilvl w:val="0"/>
+          <w:numId w:val="1"/>
+        </w:numPr>
+      </w:pPr>
+      <w:r>
+        <w:rPr>
+          <w:rFonts w:hint="cs"/>
+          <w:cs/>
+        </w:rPr>
+        <w:t>การวน</w:t>
+      </w:r>
+      <w:r>
+        <w:rPr>
+          <w:rFonts w:hint="cs"/>
+          <w:cs/>
+        </w:rPr>
         <w:t xml:space="preserve"> </w:t>
       </w:r>
       <w:r>
-        <w:rPr>
-          <w:rFonts w:hint="cs"/>
-          <w:cs/>
-        </w:rPr>
-        <w:t>ตัว</w:t>
-      </w:r>
-      <w:bookmarkStart w:id="0" w:name="_GoBack"/>
-      <w:bookmarkEnd w:id="0"/>
+        <w:t xml:space="preserve">loop </w:t>
+      </w:r>
+      <w:r>
+        <w:rPr>
+          <w:rFonts w:hint="cs"/>
+          <w:cs/>
+        </w:rPr>
+        <w:t xml:space="preserve">เรียก ฟังก์ชั้น โดยใช้ </w:t>
+      </w:r>
+      <w:r>
+        <w:t xml:space="preserve">Item </w:t>
+      </w:r>
+      <w:r>
+        <w:rPr>
+          <w:rFonts w:hint="cs"/>
+          <w:cs/>
+        </w:rPr>
+        <w:t xml:space="preserve">เป็น </w:t>
+      </w:r>
+      <w:r>
+        <w:t>argument</w:t>
+      </w:r>
+      <w:r>
+        <w:rPr>
+          <w:rFonts w:hint="cs"/>
+          <w:cs/>
+        </w:rPr>
+        <w:t xml:space="preserve">  แต่ไม่ต้องใส่ </w:t>
+      </w:r>
+      <w:r>
+        <w:t>argument</w:t>
+      </w:r>
     </w:p>
+    <w:p>
+      <w:pPr>
+        <w:pStyle w:val="ListParagraph"/>
+      </w:pPr>
+      <w:r>
+        <w:rPr>
+          <w:rFonts w:hint="cs"/>
+          <w:cs/>
+        </w:rPr>
+        <w:t xml:space="preserve">อาเรย์ สามารถเรียกฟังกชั้น โดยไม่ใส่ </w:t>
+      </w:r>
+      <w:r>
+        <w:t xml:space="preserve">argument </w:t>
+      </w:r>
+      <w:r>
+        <w:rPr>
+          <w:rFonts w:hint="cs"/>
+          <w:cs/>
+        </w:rPr>
+        <w:t xml:space="preserve">เข้าไปได้ ด้วย </w:t>
+      </w:r>
+      <w:r>
+        <w:t>map</w:t>
+      </w:r>
+    </w:p>
+    <w:p>
+      <w:pPr>
+        <w:ind w:firstLine="720"/>
+        <w:rPr>
+          <w:rFonts w:hint="cs"/>
+          <w:cs/>
+        </w:rPr>
+      </w:pPr>
+      <w:r>
+        <w:t>ItemsArray.map(function</w:t>
+      </w:r>
+      <w:r>
+        <w:t>For</w:t>
+      </w:r>
+      <w:r>
+        <w:t>Item)</w:t>
+      </w:r>
+      <w:r>
+        <w:rPr>
+          <w:rFonts w:hint="cs"/>
+          <w:cs/>
+        </w:rPr>
+        <w:t xml:space="preserve">   แต่ใน </w:t>
+      </w:r>
+      <w:r>
+        <w:t xml:space="preserve"> </w:t>
+      </w:r>
+      <w:r>
+        <w:t>functionForItem</w:t>
+      </w:r>
+      <w:r>
+        <w:t>(</w:t>
+      </w:r>
+      <w:r>
+        <w:t>Item</w:t>
+      </w:r>
+      <w:r>
+        <w:t>)</w:t>
+      </w:r>
+      <w:r>
+        <w:rPr>
+          <w:rFonts w:hint="cs"/>
+          <w:cs/>
+        </w:rPr>
+        <w:t xml:space="preserve"> มี </w:t>
+      </w:r>
+      <w:r>
+        <w:t xml:space="preserve">arg </w:t>
+      </w:r>
+      <w:r>
+        <w:rPr>
+          <w:rFonts w:hint="cs"/>
+          <w:cs/>
+        </w:rPr>
+        <w:t>เดียว</w:t>
+      </w:r>
+    </w:p>
+    <w:p/>
+    <w:p>
+      <w:pPr>
+        <w:pStyle w:val="ListParagraph"/>
+        <w:numPr>
+          <w:ilvl w:val="0"/>
+          <w:numId w:val="1"/>
+        </w:numPr>
+      </w:pPr>
+      <w:r>
+        <w:t xml:space="preserve">Destructuring </w:t>
+      </w:r>
+      <w:r>
+        <w:rPr>
+          <w:rFonts w:hint="cs"/>
+          <w:cs/>
+        </w:rPr>
+        <w:t xml:space="preserve">คือการ ดึงค่า ตัวแปร ภายใน </w:t>
+      </w:r>
+      <w:r>
+        <w:t xml:space="preserve">object </w:t>
+      </w:r>
+      <w:r>
+        <w:rPr>
+          <w:rFonts w:hint="cs"/>
+          <w:cs/>
+        </w:rPr>
+        <w:t>ออกมา</w:t>
+      </w:r>
+      <w:r>
+        <w:t xml:space="preserve"> </w:t>
+      </w:r>
+      <w:r>
+        <w:rPr>
+          <w:rFonts w:hint="cs"/>
+          <w:cs/>
+        </w:rPr>
+        <w:t>ภายใน บรรทัดเดียว</w:t>
+      </w:r>
+    </w:p>
+    <w:p>
+      <w:pPr>
+        <w:pStyle w:val="ListParagraph"/>
+      </w:pPr>
+      <w:r>
+        <w:t xml:space="preserve">Const {x,y} = {a,b,x,y,z} ; </w:t>
+      </w:r>
+      <w:r>
+        <w:rPr>
+          <w:rFonts w:hint="cs"/>
+          <w:cs/>
+        </w:rPr>
+        <w:t xml:space="preserve">ก็จะได้มาเฉพาะ </w:t>
+      </w:r>
+      <w:r>
+        <w:t xml:space="preserve">x,y  </w:t>
+      </w:r>
+    </w:p>
+    <w:p/>
+    <w:p/>
     <w:p/>
     <w:sectPr>
       <w:pgSz w:w="12240" w:h="15840"/>
-      <w:pgMar w:top="1440" w:right="1440" w:bottom="1440" w:left="1440" w:header="720" w:footer="720" w:gutter="0"/>
+      <w:pgMar w:top="720" w:right="720" w:bottom="720" w:left="720" w:header="720" w:footer="720" w:gutter="0"/>
       <w:cols w:space="720"/>
       <w:docGrid w:linePitch="360"/>
     </w:sectPr>
@@ -415,8 +593,245 @@
 </w:document>
 </file>
 
+<file path=word/numbering.xml><?xml version="1.0" encoding="utf-8"?>
+<w:numbering xmlns:wpc="http://schemas.microsoft.com/office/word/2010/wordprocessingCanvas" xmlns:cx="http://schemas.microsoft.com/office/drawing/2014/chartex" xmlns:cx1="http://schemas.microsoft.com/office/drawing/2015/9/8/chartex" xmlns:cx2="http://schemas.microsoft.com/office/drawing/2015/10/21/chartex" xmlns:cx3="http://schemas.microsoft.com/office/drawing/2016/5/9/chartex" xmlns:cx4="http://schemas.microsoft.com/office/drawing/2016/5/10/chartex" xmlns:cx5="http://schemas.microsoft.com/office/drawing/2016/5/11/chartex" xmlns:cx6="http://schemas.microsoft.com/office/drawing/2016/5/12/chartex" xmlns:cx7="http://schemas.microsoft.com/office/drawing/2016/5/13/chartex" xmlns:cx8="http://schemas.microsoft.com/office/drawing/2016/5/14/chartex" xmlns:mc="http://schemas.openxmlformats.org/markup-compatibility/2006" xmlns:aink="http://schemas.microsoft.com/office/drawing/2016/ink" xmlns:am3d="http://schemas.microsoft.com/office/drawing/2017/model3d" xmlns:o="urn:schemas-microsoft-com:office:office" xmlns:r="http://schemas.openxmlformats.org/officeDocument/2006/relationships" xmlns:m="http://schemas.openxmlformats.org/officeDocument/2006/math" xmlns:v="urn:schemas-microsoft-com:vml" xmlns:wp14="http://schemas.microsoft.com/office/word/2010/wordprocessingDrawing" xmlns:wp="http://schemas.openxmlformats.org/drawingml/2006/wordprocessingDrawing" xmlns:w10="urn:schemas-microsoft-com:office:word" xmlns:w="http://schemas.openxmlformats.org/wordprocessingml/2006/main" xmlns:w14="http://schemas.microsoft.com/office/word/2010/wordml" xmlns:w15="http://schemas.microsoft.com/office/word/2012/wordml" xmlns:w16cex="http://schemas.microsoft.com/office/word/2018/wordml/cex" xmlns:w16cid="http://schemas.microsoft.com/office/word/2016/wordml/cid" xmlns:w16="http://schemas.microsoft.com/office/word/2018/wordml" xmlns:w16se="http://schemas.microsoft.com/office/word/2015/wordml/symex" xmlns:wpg="http://schemas.microsoft.com/office/word/2010/wordprocessingGroup" xmlns:wpi="http://schemas.microsoft.com/office/word/2010/wordprocessingInk" xmlns:wne="http://schemas.microsoft.com/office/word/2006/wordml" xmlns:wps="http://schemas.microsoft.com/office/word/2010/wordprocessingShape" mc:Ignorable="w14 w15 w16se w16cid w16 w16cex wp14">
+  <w:abstractNum w:abstractNumId="0" w15:restartNumberingAfterBreak="0">
+    <w:nsid w:val="28590B48"/>
+    <w:multiLevelType w:val="hybridMultilevel"/>
+    <w:tmpl w:val="E92A98B4"/>
+    <w:lvl w:ilvl="0" w:tplc="04090001">
+      <w:start w:val="1"/>
+      <w:numFmt w:val="bullet"/>
+      <w:lvlText w:val=""/>
+      <w:lvlJc w:val="left"/>
+      <w:pPr>
+        <w:ind w:left="720" w:hanging="360"/>
+      </w:pPr>
+      <w:rPr>
+        <w:rFonts w:ascii="Symbol" w:hAnsi="Symbol" w:hint="default"/>
+      </w:rPr>
+    </w:lvl>
+    <w:lvl w:ilvl="1" w:tplc="04090003" w:tentative="1">
+      <w:start w:val="1"/>
+      <w:numFmt w:val="bullet"/>
+      <w:lvlText w:val="o"/>
+      <w:lvlJc w:val="left"/>
+      <w:pPr>
+        <w:ind w:left="1440" w:hanging="360"/>
+      </w:pPr>
+      <w:rPr>
+        <w:rFonts w:ascii="Courier New" w:hAnsi="Courier New" w:cs="Courier New" w:hint="default"/>
+      </w:rPr>
+    </w:lvl>
+    <w:lvl w:ilvl="2" w:tplc="04090005" w:tentative="1">
+      <w:start w:val="1"/>
+      <w:numFmt w:val="bullet"/>
+      <w:lvlText w:val=""/>
+      <w:lvlJc w:val="left"/>
+      <w:pPr>
+        <w:ind w:left="2160" w:hanging="360"/>
+      </w:pPr>
+      <w:rPr>
+        <w:rFonts w:ascii="Wingdings" w:hAnsi="Wingdings" w:hint="default"/>
+      </w:rPr>
+    </w:lvl>
+    <w:lvl w:ilvl="3" w:tplc="04090001" w:tentative="1">
+      <w:start w:val="1"/>
+      <w:numFmt w:val="bullet"/>
+      <w:lvlText w:val=""/>
+      <w:lvlJc w:val="left"/>
+      <w:pPr>
+        <w:ind w:left="2880" w:hanging="360"/>
+      </w:pPr>
+      <w:rPr>
+        <w:rFonts w:ascii="Symbol" w:hAnsi="Symbol" w:hint="default"/>
+      </w:rPr>
+    </w:lvl>
+    <w:lvl w:ilvl="4" w:tplc="04090003" w:tentative="1">
+      <w:start w:val="1"/>
+      <w:numFmt w:val="bullet"/>
+      <w:lvlText w:val="o"/>
+      <w:lvlJc w:val="left"/>
+      <w:pPr>
+        <w:ind w:left="3600" w:hanging="360"/>
+      </w:pPr>
+      <w:rPr>
+        <w:rFonts w:ascii="Courier New" w:hAnsi="Courier New" w:cs="Courier New" w:hint="default"/>
+      </w:rPr>
+    </w:lvl>
+    <w:lvl w:ilvl="5" w:tplc="04090005" w:tentative="1">
+      <w:start w:val="1"/>
+      <w:numFmt w:val="bullet"/>
+      <w:lvlText w:val=""/>
+      <w:lvlJc w:val="left"/>
+      <w:pPr>
+        <w:ind w:left="4320" w:hanging="360"/>
+      </w:pPr>
+      <w:rPr>
+        <w:rFonts w:ascii="Wingdings" w:hAnsi="Wingdings" w:hint="default"/>
+      </w:rPr>
+    </w:lvl>
+    <w:lvl w:ilvl="6" w:tplc="04090001" w:tentative="1">
+      <w:start w:val="1"/>
+      <w:numFmt w:val="bullet"/>
+      <w:lvlText w:val=""/>
+      <w:lvlJc w:val="left"/>
+      <w:pPr>
+        <w:ind w:left="5040" w:hanging="360"/>
+      </w:pPr>
+      <w:rPr>
+        <w:rFonts w:ascii="Symbol" w:hAnsi="Symbol" w:hint="default"/>
+      </w:rPr>
+    </w:lvl>
+    <w:lvl w:ilvl="7" w:tplc="04090003" w:tentative="1">
+      <w:start w:val="1"/>
+      <w:numFmt w:val="bullet"/>
+      <w:lvlText w:val="o"/>
+      <w:lvlJc w:val="left"/>
+      <w:pPr>
+        <w:ind w:left="5760" w:hanging="360"/>
+      </w:pPr>
+      <w:rPr>
+        <w:rFonts w:ascii="Courier New" w:hAnsi="Courier New" w:cs="Courier New" w:hint="default"/>
+      </w:rPr>
+    </w:lvl>
+    <w:lvl w:ilvl="8" w:tplc="04090005" w:tentative="1">
+      <w:start w:val="1"/>
+      <w:numFmt w:val="bullet"/>
+      <w:lvlText w:val=""/>
+      <w:lvlJc w:val="left"/>
+      <w:pPr>
+        <w:ind w:left="6480" w:hanging="360"/>
+      </w:pPr>
+      <w:rPr>
+        <w:rFonts w:ascii="Wingdings" w:hAnsi="Wingdings" w:hint="default"/>
+      </w:rPr>
+    </w:lvl>
+  </w:abstractNum>
+  <w:abstractNum w:abstractNumId="1" w15:restartNumberingAfterBreak="0">
+    <w:nsid w:val="629952EA"/>
+    <w:multiLevelType w:val="hybridMultilevel"/>
+    <w:tmpl w:val="4CE8C2DC"/>
+    <w:lvl w:ilvl="0" w:tplc="04090001">
+      <w:start w:val="1"/>
+      <w:numFmt w:val="bullet"/>
+      <w:lvlText w:val=""/>
+      <w:lvlJc w:val="left"/>
+      <w:pPr>
+        <w:ind w:left="720" w:hanging="360"/>
+      </w:pPr>
+      <w:rPr>
+        <w:rFonts w:ascii="Symbol" w:hAnsi="Symbol" w:hint="default"/>
+      </w:rPr>
+    </w:lvl>
+    <w:lvl w:ilvl="1" w:tplc="04090003" w:tentative="1">
+      <w:start w:val="1"/>
+      <w:numFmt w:val="bullet"/>
+      <w:lvlText w:val="o"/>
+      <w:lvlJc w:val="left"/>
+      <w:pPr>
+        <w:ind w:left="1440" w:hanging="360"/>
+      </w:pPr>
+      <w:rPr>
+        <w:rFonts w:ascii="Courier New" w:hAnsi="Courier New" w:cs="Courier New" w:hint="default"/>
+      </w:rPr>
+    </w:lvl>
+    <w:lvl w:ilvl="2" w:tplc="04090005" w:tentative="1">
+      <w:start w:val="1"/>
+      <w:numFmt w:val="bullet"/>
+      <w:lvlText w:val=""/>
+      <w:lvlJc w:val="left"/>
+      <w:pPr>
+        <w:ind w:left="2160" w:hanging="360"/>
+      </w:pPr>
+      <w:rPr>
+        <w:rFonts w:ascii="Wingdings" w:hAnsi="Wingdings" w:hint="default"/>
+      </w:rPr>
+    </w:lvl>
+    <w:lvl w:ilvl="3" w:tplc="04090001" w:tentative="1">
+      <w:start w:val="1"/>
+      <w:numFmt w:val="bullet"/>
+      <w:lvlText w:val=""/>
+      <w:lvlJc w:val="left"/>
+      <w:pPr>
+        <w:ind w:left="2880" w:hanging="360"/>
+      </w:pPr>
+      <w:rPr>
+        <w:rFonts w:ascii="Symbol" w:hAnsi="Symbol" w:hint="default"/>
+      </w:rPr>
+    </w:lvl>
+    <w:lvl w:ilvl="4" w:tplc="04090003" w:tentative="1">
+      <w:start w:val="1"/>
+      <w:numFmt w:val="bullet"/>
+      <w:lvlText w:val="o"/>
+      <w:lvlJc w:val="left"/>
+      <w:pPr>
+        <w:ind w:left="3600" w:hanging="360"/>
+      </w:pPr>
+      <w:rPr>
+        <w:rFonts w:ascii="Courier New" w:hAnsi="Courier New" w:cs="Courier New" w:hint="default"/>
+      </w:rPr>
+    </w:lvl>
+    <w:lvl w:ilvl="5" w:tplc="04090005" w:tentative="1">
+      <w:start w:val="1"/>
+      <w:numFmt w:val="bullet"/>
+      <w:lvlText w:val=""/>
+      <w:lvlJc w:val="left"/>
+      <w:pPr>
+        <w:ind w:left="4320" w:hanging="360"/>
+      </w:pPr>
+      <w:rPr>
+        <w:rFonts w:ascii="Wingdings" w:hAnsi="Wingdings" w:hint="default"/>
+      </w:rPr>
+    </w:lvl>
+    <w:lvl w:ilvl="6" w:tplc="04090001" w:tentative="1">
+      <w:start w:val="1"/>
+      <w:numFmt w:val="bullet"/>
+      <w:lvlText w:val=""/>
+      <w:lvlJc w:val="left"/>
+      <w:pPr>
+        <w:ind w:left="5040" w:hanging="360"/>
+      </w:pPr>
+      <w:rPr>
+        <w:rFonts w:ascii="Symbol" w:hAnsi="Symbol" w:hint="default"/>
+      </w:rPr>
+    </w:lvl>
+    <w:lvl w:ilvl="7" w:tplc="04090003" w:tentative="1">
+      <w:start w:val="1"/>
+      <w:numFmt w:val="bullet"/>
+      <w:lvlText w:val="o"/>
+      <w:lvlJc w:val="left"/>
+      <w:pPr>
+        <w:ind w:left="5760" w:hanging="360"/>
+      </w:pPr>
+      <w:rPr>
+        <w:rFonts w:ascii="Courier New" w:hAnsi="Courier New" w:cs="Courier New" w:hint="default"/>
+      </w:rPr>
+    </w:lvl>
+    <w:lvl w:ilvl="8" w:tplc="04090005" w:tentative="1">
+      <w:start w:val="1"/>
+      <w:numFmt w:val="bullet"/>
+      <w:lvlText w:val=""/>
+      <w:lvlJc w:val="left"/>
+      <w:pPr>
+        <w:ind w:left="6480" w:hanging="360"/>
+      </w:pPr>
+      <w:rPr>
+        <w:rFonts w:ascii="Wingdings" w:hAnsi="Wingdings" w:hint="default"/>
+      </w:rPr>
+    </w:lvl>
+  </w:abstractNum>
+  <w:num w:numId="1">
+    <w:abstractNumId w:val="1"/>
+  </w:num>
+  <w:num w:numId="2">
+    <w:abstractNumId w:val="0"/>
+  </w:num>
+</w:numbering>
+</file>
+
 <file path=word/styles.xml><?xml version="1.0" encoding="utf-8"?>
-<w:styles xmlns:mc="http://schemas.openxmlformats.org/markup-compatibility/2006" xmlns:r="http://schemas.openxmlformats.org/officeDocument/2006/relationships" xmlns:w="http://schemas.openxmlformats.org/wordprocessingml/2006/main" xmlns:w14="http://schemas.microsoft.com/office/word/2010/wordml" xmlns:w15="http://schemas.microsoft.com/office/word/2012/wordml" mc:Ignorable="w14 w15">
+<w:styles xmlns:mc="http://schemas.openxmlformats.org/markup-compatibility/2006" xmlns:r="http://schemas.openxmlformats.org/officeDocument/2006/relationships" xmlns:w="http://schemas.openxmlformats.org/wordprocessingml/2006/main" xmlns:w14="http://schemas.microsoft.com/office/word/2010/wordml" xmlns:w15="http://schemas.microsoft.com/office/word/2012/wordml" xmlns:w16cex="http://schemas.microsoft.com/office/word/2018/wordml/cex" xmlns:w16cid="http://schemas.microsoft.com/office/word/2016/wordml/cid" xmlns:w16="http://schemas.microsoft.com/office/word/2018/wordml" xmlns:w16se="http://schemas.microsoft.com/office/word/2015/wordml/symex" mc:Ignorable="w14 w15 w16se w16cid w16 w16cex">
   <w:docDefaults>
     <w:rPrDefault>
       <w:rPr>
@@ -432,7 +847,7 @@
       </w:pPr>
     </w:pPrDefault>
   </w:docDefaults>
-  <w:latentStyles w:defLockedState="0" w:defUIPriority="99" w:defSemiHidden="0" w:defUnhideWhenUsed="0" w:defQFormat="0" w:count="371">
+  <w:latentStyles w:defLockedState="0" w:defUIPriority="99" w:defSemiHidden="0" w:defUnhideWhenUsed="0" w:defQFormat="0" w:count="376">
     <w:lsdException w:name="Normal" w:uiPriority="0" w:qFormat="1"/>
     <w:lsdException w:name="heading 1" w:uiPriority="9" w:qFormat="1"/>
     <w:lsdException w:name="heading 2" w:semiHidden="1" w:uiPriority="9" w:unhideWhenUsed="1" w:qFormat="1"/>
@@ -538,7 +953,6 @@
     <w:lsdException w:name="HTML Sample" w:semiHidden="1" w:unhideWhenUsed="1"/>
     <w:lsdException w:name="HTML Typewriter" w:semiHidden="1" w:unhideWhenUsed="1"/>
     <w:lsdException w:name="HTML Variable" w:semiHidden="1" w:unhideWhenUsed="1"/>
-    <w:lsdException w:name="Normal Table" w:semiHidden="1" w:unhideWhenUsed="1"/>
     <w:lsdException w:name="annotation subject" w:semiHidden="1" w:unhideWhenUsed="1"/>
     <w:lsdException w:name="No List" w:semiHidden="1" w:unhideWhenUsed="1"/>
     <w:lsdException w:name="Outline List 1" w:semiHidden="1" w:unhideWhenUsed="1"/>
@@ -581,11 +995,8 @@
     <w:lsdException w:name="Table Contemporary" w:semiHidden="1" w:unhideWhenUsed="1"/>
     <w:lsdException w:name="Table Elegant" w:semiHidden="1" w:unhideWhenUsed="1"/>
     <w:lsdException w:name="Table Professional" w:semiHidden="1" w:unhideWhenUsed="1"/>
-    <w:lsdException w:name="Table Subtle 1" w:semiHidden="1" w:unhideWhenUsed="1"/>
     <w:lsdException w:name="Table Subtle 2" w:semiHidden="1" w:unhideWhenUsed="1"/>
     <w:lsdException w:name="Table Web 1" w:semiHidden="1" w:unhideWhenUsed="1"/>
-    <w:lsdException w:name="Table Web 2" w:semiHidden="1" w:unhideWhenUsed="1"/>
-    <w:lsdException w:name="Table Web 3" w:semiHidden="1" w:unhideWhenUsed="1"/>
     <w:lsdException w:name="Balloon Text" w:semiHidden="1" w:unhideWhenUsed="1"/>
     <w:lsdException w:name="Table Grid" w:uiPriority="39"/>
     <w:lsdException w:name="Table Theme" w:semiHidden="1" w:unhideWhenUsed="1"/>
@@ -804,6 +1215,11 @@
     <w:lsdException w:name="List Table 5 Dark Accent 6" w:uiPriority="50"/>
     <w:lsdException w:name="List Table 6 Colorful Accent 6" w:uiPriority="51"/>
     <w:lsdException w:name="List Table 7 Colorful Accent 6" w:uiPriority="52"/>
+    <w:lsdException w:name="Mention" w:semiHidden="1" w:unhideWhenUsed="1"/>
+    <w:lsdException w:name="Smart Hyperlink" w:semiHidden="1" w:unhideWhenUsed="1"/>
+    <w:lsdException w:name="Hashtag" w:semiHidden="1" w:unhideWhenUsed="1"/>
+    <w:lsdException w:name="Unresolved Mention" w:semiHidden="1" w:unhideWhenUsed="1"/>
+    <w:lsdException w:name="Smart Link" w:semiHidden="1" w:unhideWhenUsed="1"/>
   </w:latentStyles>
   <w:style w:type="paragraph" w:default="1" w:styleId="Normal">
     <w:name w:val="Normal"/>
@@ -835,6 +1251,17 @@
     <w:uiPriority w:val="99"/>
     <w:semiHidden/>
     <w:unhideWhenUsed/>
+  </w:style>
+  <w:style w:type="paragraph" w:styleId="ListParagraph">
+    <w:name w:val="List Paragraph"/>
+    <w:basedOn w:val="Normal"/>
+    <w:uiPriority w:val="34"/>
+    <w:qFormat/>
+    <w:rsid w:val="00673FD0"/>
+    <w:pPr>
+      <w:ind w:left="720"/>
+      <w:contextualSpacing/>
+    </w:pPr>
   </w:style>
 </w:styles>
 </file>

</xml_diff>